<commit_message>
added icon modified CRC cards
</commit_message>
<xml_diff>
--- a/_CRC cards LMS.docx
+++ b/_CRC cards LMS.docx
@@ -2,814 +2,209 @@
 <file path=word/document.xml><?xml version="1.0" encoding="utf-8"?>
 <w:document xmlns:wpc="http://schemas.microsoft.com/office/word/2010/wordprocessingCanvas" xmlns:mc="http://schemas.openxmlformats.org/markup-compatibility/2006" xmlns:o="urn:schemas-microsoft-com:office:office" xmlns:r="http://schemas.openxmlformats.org/officeDocument/2006/relationships" xmlns:m="http://schemas.openxmlformats.org/officeDocument/2006/math" xmlns:v="urn:schemas-microsoft-com:vml" xmlns:wp14="http://schemas.microsoft.com/office/word/2010/wordprocessingDrawing" xmlns:wp="http://schemas.openxmlformats.org/drawingml/2006/wordprocessingDrawing" xmlns:w10="urn:schemas-microsoft-com:office:word" xmlns:w="http://schemas.openxmlformats.org/wordprocessingml/2006/main" xmlns:w14="http://schemas.microsoft.com/office/word/2010/wordml" xmlns:w15="http://schemas.microsoft.com/office/word/2012/wordml" xmlns:wpg="http://schemas.microsoft.com/office/word/2010/wordprocessingGroup" xmlns:wpi="http://schemas.microsoft.com/office/word/2010/wordprocessingInk" xmlns:wne="http://schemas.microsoft.com/office/word/2006/wordml" xmlns:wps="http://schemas.microsoft.com/office/word/2010/wordprocessingShape" mc:Ignorable="w14 w15 wp14">
   <w:body>
-    <w:tbl>
-      <w:tblPr>
-        <w:tblStyle w:val="TableGrid"/>
-        <w:tblW w:w="0" w:type="auto"/>
-        <w:tblLook w:val="04A0" w:firstRow="1" w:lastRow="0" w:firstColumn="1" w:lastColumn="0" w:noHBand="0" w:noVBand="1"/>
-      </w:tblPr>
-      <w:tblGrid>
-        <w:gridCol w:w="9350"/>
-      </w:tblGrid>
-      <w:tr>
-        <w:tc>
-          <w:tcPr>
-            <w:tcW w:w="9350" w:type="dxa"/>
-          </w:tcPr>
-          <w:p>
-            <w:r>
-              <w:t>CLASS</w:t>
-            </w:r>
-          </w:p>
-        </w:tc>
-      </w:tr>
-      <w:tr>
-        <w:tc>
-          <w:tcPr>
-            <w:tcW w:w="9350" w:type="dxa"/>
-          </w:tcPr>
-          <w:p>
-            <w:pPr>
-              <w:rPr>
-                <w:b/>
-              </w:rPr>
-            </w:pPr>
-            <w:r>
-              <w:rPr>
-                <w:b/>
-              </w:rPr>
-              <w:t>Login class</w:t>
-            </w:r>
-          </w:p>
-        </w:tc>
-      </w:tr>
-      <w:tr>
-        <w:tc>
-          <w:tcPr>
-            <w:tcW w:w="9350" w:type="dxa"/>
-          </w:tcPr>
-          <w:p>
-            <w:r>
-              <w:t>RESPONSIBILITY</w:t>
-            </w:r>
-          </w:p>
-        </w:tc>
-      </w:tr>
-      <w:tr>
-        <w:trPr>
-          <w:trHeight w:val="826"/>
-        </w:trPr>
-        <w:tc>
-          <w:tcPr>
-            <w:tcW w:w="9350" w:type="dxa"/>
-          </w:tcPr>
-          <w:p>
-            <w:pPr>
-              <w:pStyle w:val="ListParagraph"/>
-              <w:numPr>
-                <w:ilvl w:val="0"/>
-                <w:numId w:val="2"/>
-              </w:numPr>
-            </w:pPr>
-            <w:r>
-              <w:t>Verify input</w:t>
-            </w:r>
-            <w:r>
-              <w:t xml:space="preserve"> (w/i </w:t>
-            </w:r>
-            <w:r>
-              <w:rPr>
-                <w:b/>
-              </w:rPr>
-              <w:t>login class</w:t>
-            </w:r>
-            <w:r>
-              <w:t>)</w:t>
-            </w:r>
-          </w:p>
-          <w:p>
-            <w:pPr>
-              <w:pStyle w:val="ListParagraph"/>
-              <w:numPr>
-                <w:ilvl w:val="0"/>
-                <w:numId w:val="2"/>
-              </w:numPr>
-            </w:pPr>
-            <w:r>
-              <w:t xml:space="preserve">Check privilege </w:t>
-            </w:r>
-            <w:r>
-              <w:t>(if user or admin.)</w:t>
-            </w:r>
-          </w:p>
-          <w:p>
-            <w:pPr>
-              <w:pStyle w:val="ListParagraph"/>
-              <w:numPr>
-                <w:ilvl w:val="0"/>
-                <w:numId w:val="2"/>
-              </w:numPr>
-            </w:pPr>
-            <w:r>
-              <w:t xml:space="preserve">Load home page </w:t>
-            </w:r>
-            <w:r>
-              <w:rPr>
-                <w:b/>
-              </w:rPr>
-              <w:t>Dashboard class</w:t>
-            </w:r>
-          </w:p>
-        </w:tc>
-      </w:tr>
-      <w:tr>
-        <w:tc>
-          <w:tcPr>
-            <w:tcW w:w="9350" w:type="dxa"/>
-          </w:tcPr>
-          <w:p>
-            <w:r>
-              <w:t>COLLABORATION</w:t>
-            </w:r>
-          </w:p>
-        </w:tc>
-      </w:tr>
-      <w:tr>
-        <w:tc>
-          <w:tcPr>
-            <w:tcW w:w="9350" w:type="dxa"/>
-          </w:tcPr>
-          <w:p>
-            <w:pPr>
-              <w:rPr>
-                <w:b/>
-              </w:rPr>
-            </w:pPr>
-            <w:r>
-              <w:rPr>
-                <w:b/>
-              </w:rPr>
-              <w:t>Dashboard class</w:t>
-            </w:r>
-          </w:p>
-        </w:tc>
-      </w:tr>
-    </w:tbl>
     <w:p>
-      <w:pPr>
-        <w:rPr>
-          <w:b/>
-        </w:rPr>
-      </w:pPr>
-    </w:p>
-    <w:tbl>
-      <w:tblPr>
-        <w:tblStyle w:val="TableGrid"/>
-        <w:tblW w:w="9373" w:type="dxa"/>
-        <w:tblLook w:val="04A0" w:firstRow="1" w:lastRow="0" w:firstColumn="1" w:lastColumn="0" w:noHBand="0" w:noVBand="1"/>
-      </w:tblPr>
-      <w:tblGrid>
-        <w:gridCol w:w="9373"/>
-      </w:tblGrid>
-      <w:tr>
-        <w:tc>
-          <w:tcPr>
-            <w:tcW w:w="9373" w:type="dxa"/>
-          </w:tcPr>
-          <w:p>
-            <w:r>
-              <w:t>CLASS</w:t>
-            </w:r>
-          </w:p>
-        </w:tc>
-      </w:tr>
-      <w:tr>
-        <w:tc>
-          <w:tcPr>
-            <w:tcW w:w="9373" w:type="dxa"/>
-          </w:tcPr>
-          <w:p>
-            <w:pPr>
-              <w:rPr>
-                <w:b/>
-              </w:rPr>
-            </w:pPr>
-            <w:r>
-              <w:rPr>
-                <w:b/>
-              </w:rPr>
-              <w:t>User</w:t>
-            </w:r>
-            <w:r>
-              <w:rPr>
-                <w:b/>
-              </w:rPr>
-              <w:t xml:space="preserve"> class</w:t>
-            </w:r>
-          </w:p>
-        </w:tc>
-      </w:tr>
-      <w:tr>
-        <w:tc>
-          <w:tcPr>
-            <w:tcW w:w="9373" w:type="dxa"/>
-          </w:tcPr>
-          <w:p>
-            <w:r>
-              <w:t>RESPONSIBILITY</w:t>
-            </w:r>
-          </w:p>
-        </w:tc>
-      </w:tr>
-      <w:tr>
-        <w:trPr>
-          <w:trHeight w:val="826"/>
-        </w:trPr>
-        <w:tc>
-          <w:tcPr>
-            <w:tcW w:w="9373" w:type="dxa"/>
-          </w:tcPr>
-          <w:p>
-            <w:pPr>
-              <w:pStyle w:val="ListParagraph"/>
-              <w:numPr>
-                <w:ilvl w:val="0"/>
-                <w:numId w:val="5"/>
-              </w:numPr>
-            </w:pPr>
-            <w:r>
-              <w:t>Access Username</w:t>
-            </w:r>
-          </w:p>
-          <w:p>
-            <w:pPr>
-              <w:pStyle w:val="ListParagraph"/>
-              <w:numPr>
-                <w:ilvl w:val="0"/>
-                <w:numId w:val="5"/>
-              </w:numPr>
-            </w:pPr>
-            <w:r>
-              <w:t>Access Password</w:t>
-            </w:r>
-          </w:p>
-          <w:p>
-            <w:pPr>
-              <w:pStyle w:val="ListParagraph"/>
-              <w:numPr>
-                <w:ilvl w:val="0"/>
-                <w:numId w:val="5"/>
-              </w:numPr>
-            </w:pPr>
-            <w:r>
-              <w:t>P</w:t>
-            </w:r>
-            <w:r>
-              <w:t xml:space="preserve">rivilege </w:t>
-            </w:r>
-            <w:r>
-              <w:t>(if user or admin.)</w:t>
-            </w:r>
-          </w:p>
-        </w:tc>
-      </w:tr>
-      <w:tr>
-        <w:tc>
-          <w:tcPr>
-            <w:tcW w:w="9373" w:type="dxa"/>
-          </w:tcPr>
-          <w:p>
-            <w:r>
-              <w:t>COLLABORATION</w:t>
-            </w:r>
-          </w:p>
-        </w:tc>
-      </w:tr>
-      <w:tr>
-        <w:tc>
-          <w:tcPr>
-            <w:tcW w:w="9373" w:type="dxa"/>
-          </w:tcPr>
-          <w:p>
-            <w:pPr>
-              <w:rPr>
-                <w:b/>
-              </w:rPr>
-            </w:pPr>
-            <w:r>
-              <w:rPr>
-                <w:b/>
-              </w:rPr>
-              <w:t>Login</w:t>
-            </w:r>
-            <w:r>
-              <w:rPr>
-                <w:b/>
-              </w:rPr>
-              <w:t xml:space="preserve"> class</w:t>
-            </w:r>
-          </w:p>
-        </w:tc>
-      </w:tr>
-    </w:tbl>
-    <w:p>
-      <w:pPr>
-        <w:rPr>
-          <w:b/>
-        </w:rPr>
-      </w:pPr>
       <w:bookmarkStart w:id="0" w:name="_GoBack"/>
       <w:bookmarkEnd w:id="0"/>
-    </w:p>
-    <w:tbl>
-      <w:tblPr>
-        <w:tblStyle w:val="TableGrid"/>
-        <w:tblW w:w="9373" w:type="dxa"/>
-        <w:tblLook w:val="04A0" w:firstRow="1" w:lastRow="0" w:firstColumn="1" w:lastColumn="0" w:noHBand="0" w:noVBand="1"/>
-      </w:tblPr>
-      <w:tblGrid>
-        <w:gridCol w:w="9373"/>
-      </w:tblGrid>
-      <w:tr>
-        <w:trPr>
-          <w:trHeight w:val="145"/>
-        </w:trPr>
-        <w:tc>
-          <w:tcPr>
-            <w:tcW w:w="9373" w:type="dxa"/>
-          </w:tcPr>
-          <w:p>
-            <w:r>
-              <w:t>CLASS</w:t>
-            </w:r>
-          </w:p>
-        </w:tc>
-      </w:tr>
-      <w:tr>
-        <w:trPr>
-          <w:trHeight w:val="145"/>
-        </w:trPr>
-        <w:tc>
-          <w:tcPr>
-            <w:tcW w:w="9373" w:type="dxa"/>
-          </w:tcPr>
-          <w:p>
-            <w:pPr>
-              <w:rPr>
-                <w:b/>
-              </w:rPr>
-            </w:pPr>
-            <w:r>
-              <w:rPr>
-                <w:b/>
-              </w:rPr>
-              <w:t>Dashboard</w:t>
-            </w:r>
-            <w:r>
-              <w:rPr>
-                <w:b/>
-              </w:rPr>
-              <w:t xml:space="preserve"> class</w:t>
-            </w:r>
-          </w:p>
-        </w:tc>
-      </w:tr>
-      <w:tr>
-        <w:trPr>
-          <w:trHeight w:val="145"/>
-        </w:trPr>
-        <w:tc>
-          <w:tcPr>
-            <w:tcW w:w="9373" w:type="dxa"/>
-          </w:tcPr>
-          <w:p>
-            <w:r>
-              <w:t>RESPONSIBILITY</w:t>
-            </w:r>
-          </w:p>
-        </w:tc>
-      </w:tr>
-      <w:tr>
-        <w:trPr>
-          <w:trHeight w:val="741"/>
-        </w:trPr>
-        <w:tc>
-          <w:tcPr>
-            <w:tcW w:w="9373" w:type="dxa"/>
-          </w:tcPr>
-          <w:p>
-            <w:pPr>
-              <w:pStyle w:val="ListParagraph"/>
-              <w:numPr>
-                <w:ilvl w:val="0"/>
-                <w:numId w:val="3"/>
-              </w:numPr>
-            </w:pPr>
-            <w:r>
-              <w:t>Display name of user</w:t>
-            </w:r>
-          </w:p>
-          <w:p>
-            <w:pPr>
-              <w:pStyle w:val="ListParagraph"/>
-              <w:numPr>
-                <w:ilvl w:val="0"/>
-                <w:numId w:val="3"/>
-              </w:numPr>
-            </w:pPr>
-            <w:r>
-              <w:t xml:space="preserve">Modify buttons </w:t>
-            </w:r>
-            <w:r>
-              <w:rPr>
-                <w:b/>
-              </w:rPr>
-              <w:t>on</w:t>
-            </w:r>
-            <w:r>
-              <w:t xml:space="preserve"> (if admin.) send request to </w:t>
-            </w:r>
-            <w:r>
-              <w:rPr>
-                <w:b/>
-              </w:rPr>
-              <w:t>student class</w:t>
-            </w:r>
-          </w:p>
-          <w:p>
-            <w:pPr>
-              <w:pStyle w:val="ListParagraph"/>
-              <w:numPr>
-                <w:ilvl w:val="0"/>
-                <w:numId w:val="3"/>
-              </w:numPr>
-            </w:pPr>
-            <w:r>
-              <w:t xml:space="preserve">Modify buttons </w:t>
-            </w:r>
-            <w:r>
-              <w:rPr>
-                <w:b/>
-              </w:rPr>
-              <w:t>off</w:t>
-            </w:r>
-            <w:r>
-              <w:t xml:space="preserve"> (if user)</w:t>
-            </w:r>
-          </w:p>
-          <w:p>
-            <w:pPr>
-              <w:pStyle w:val="ListParagraph"/>
-              <w:numPr>
-                <w:ilvl w:val="0"/>
-                <w:numId w:val="3"/>
-              </w:numPr>
-            </w:pPr>
-            <w:r>
-              <w:t>Display student info.</w:t>
-            </w:r>
-          </w:p>
-          <w:p>
-            <w:pPr>
-              <w:pStyle w:val="ListParagraph"/>
-              <w:numPr>
-                <w:ilvl w:val="0"/>
-                <w:numId w:val="3"/>
-              </w:numPr>
-            </w:pPr>
-            <w:r>
-              <w:t xml:space="preserve">Log out </w:t>
-            </w:r>
-            <w:r>
-              <w:t>(go to login form)</w:t>
-            </w:r>
-          </w:p>
-        </w:tc>
-      </w:tr>
-      <w:tr>
-        <w:trPr>
-          <w:trHeight w:val="145"/>
-        </w:trPr>
-        <w:tc>
-          <w:tcPr>
-            <w:tcW w:w="9373" w:type="dxa"/>
-          </w:tcPr>
-          <w:p>
-            <w:r>
-              <w:t>COLLABORATION</w:t>
-            </w:r>
-          </w:p>
-        </w:tc>
-      </w:tr>
-      <w:tr>
-        <w:trPr>
-          <w:trHeight w:val="441"/>
-        </w:trPr>
-        <w:tc>
-          <w:tcPr>
-            <w:tcW w:w="9373" w:type="dxa"/>
-          </w:tcPr>
-          <w:p>
-            <w:pPr>
-              <w:rPr>
-                <w:b/>
-              </w:rPr>
-            </w:pPr>
-            <w:r>
-              <w:rPr>
-                <w:b/>
-              </w:rPr>
-              <w:t>Login class</w:t>
-            </w:r>
-          </w:p>
-          <w:p>
-            <w:pPr>
-              <w:tabs>
-                <w:tab w:val="left" w:pos="3267"/>
-              </w:tabs>
-              <w:rPr>
-                <w:b/>
-              </w:rPr>
-            </w:pPr>
-            <w:r>
-              <w:rPr>
-                <w:b/>
-              </w:rPr>
-              <w:t>Student class</w:t>
-            </w:r>
-          </w:p>
-        </w:tc>
-      </w:tr>
-    </w:tbl>
-    <w:p>
-      <w:pPr>
+      <w:r>
         <w:rPr>
-          <w:b/>
+          <w:noProof/>
         </w:rPr>
-      </w:pPr>
-    </w:p>
-    <w:tbl>
-      <w:tblPr>
-        <w:tblStyle w:val="TableGrid"/>
-        <w:tblW w:w="9373" w:type="dxa"/>
-        <w:tblLook w:val="04A0" w:firstRow="1" w:lastRow="0" w:firstColumn="1" w:lastColumn="0" w:noHBand="0" w:noVBand="1"/>
-      </w:tblPr>
-      <w:tblGrid>
-        <w:gridCol w:w="9373"/>
-      </w:tblGrid>
-      <w:tr>
-        <w:trPr>
-          <w:trHeight w:val="174"/>
-        </w:trPr>
-        <w:tc>
-          <w:tcPr>
-            <w:tcW w:w="9373" w:type="dxa"/>
-          </w:tcPr>
-          <w:p>
-            <w:r>
-              <w:t>CLASS</w:t>
-            </w:r>
-          </w:p>
-        </w:tc>
-      </w:tr>
-      <w:tr>
-        <w:trPr>
-          <w:trHeight w:val="174"/>
-        </w:trPr>
-        <w:tc>
-          <w:tcPr>
-            <w:tcW w:w="9373" w:type="dxa"/>
-          </w:tcPr>
-          <w:p>
-            <w:pPr>
-              <w:rPr>
-                <w:b/>
-              </w:rPr>
-            </w:pPr>
-            <w:r>
-              <w:rPr>
-                <w:b/>
-              </w:rPr>
-              <w:t>Student</w:t>
-            </w:r>
-            <w:r>
-              <w:rPr>
-                <w:b/>
-              </w:rPr>
-              <w:t xml:space="preserve"> class</w:t>
-            </w:r>
-          </w:p>
-        </w:tc>
-      </w:tr>
-      <w:tr>
-        <w:trPr>
-          <w:trHeight w:val="174"/>
-        </w:trPr>
-        <w:tc>
-          <w:tcPr>
-            <w:tcW w:w="9373" w:type="dxa"/>
-          </w:tcPr>
-          <w:p>
-            <w:r>
-              <w:t>RESPONSIBILITY</w:t>
-            </w:r>
-          </w:p>
-        </w:tc>
-      </w:tr>
-      <w:tr>
-        <w:trPr>
-          <w:trHeight w:val="1599"/>
-        </w:trPr>
-        <w:tc>
-          <w:tcPr>
-            <w:tcW w:w="9373" w:type="dxa"/>
-          </w:tcPr>
-          <w:p>
-            <w:pPr>
-              <w:pStyle w:val="ListParagraph"/>
-              <w:numPr>
-                <w:ilvl w:val="0"/>
-                <w:numId w:val="4"/>
-              </w:numPr>
-            </w:pPr>
-            <w:r>
-              <w:t>Display name</w:t>
-            </w:r>
-          </w:p>
-          <w:p>
-            <w:pPr>
-              <w:pStyle w:val="ListParagraph"/>
-              <w:numPr>
-                <w:ilvl w:val="0"/>
-                <w:numId w:val="4"/>
-              </w:numPr>
-            </w:pPr>
-            <w:r>
-              <w:t xml:space="preserve">Display </w:t>
-            </w:r>
-            <w:r>
-              <w:t>ID</w:t>
-            </w:r>
-          </w:p>
-          <w:p>
-            <w:pPr>
-              <w:pStyle w:val="ListParagraph"/>
-              <w:numPr>
-                <w:ilvl w:val="0"/>
-                <w:numId w:val="4"/>
-              </w:numPr>
-            </w:pPr>
-            <w:r>
-              <w:t>Registered courses (w/ semester)</w:t>
-            </w:r>
-          </w:p>
-          <w:p>
-            <w:pPr>
-              <w:pStyle w:val="ListParagraph"/>
-              <w:numPr>
-                <w:ilvl w:val="0"/>
-                <w:numId w:val="4"/>
-              </w:numPr>
-            </w:pPr>
-            <w:r>
-              <w:t>Exam scores for each course</w:t>
-            </w:r>
-          </w:p>
-          <w:p>
-            <w:pPr>
-              <w:pStyle w:val="ListParagraph"/>
-              <w:numPr>
-                <w:ilvl w:val="0"/>
-                <w:numId w:val="4"/>
-              </w:numPr>
-            </w:pPr>
-            <w:r>
-              <w:t>Calculate GPA (per semester)</w:t>
-            </w:r>
-          </w:p>
-          <w:p>
-            <w:pPr>
-              <w:pStyle w:val="ListParagraph"/>
-              <w:numPr>
-                <w:ilvl w:val="0"/>
-                <w:numId w:val="4"/>
-              </w:numPr>
-            </w:pPr>
-            <w:r>
-              <w:t>View GPAs</w:t>
-            </w:r>
-          </w:p>
-          <w:p>
-            <w:pPr>
-              <w:pStyle w:val="ListParagraph"/>
-              <w:numPr>
-                <w:ilvl w:val="0"/>
-                <w:numId w:val="4"/>
-              </w:numPr>
-            </w:pPr>
-            <w:r>
-              <w:t>Edit info (in another form? Text fields)</w:t>
-            </w:r>
-          </w:p>
-          <w:p>
-            <w:pPr>
-              <w:pStyle w:val="ListParagraph"/>
-              <w:numPr>
-                <w:ilvl w:val="0"/>
-                <w:numId w:val="4"/>
-              </w:numPr>
-            </w:pPr>
-            <w:r>
-              <w:t>Return to dashboard (go to dashboard form)</w:t>
-            </w:r>
-          </w:p>
-          <w:p>
-            <w:pPr>
-              <w:pStyle w:val="ListParagraph"/>
-              <w:numPr>
-                <w:ilvl w:val="0"/>
-                <w:numId w:val="4"/>
-              </w:numPr>
-            </w:pPr>
-            <w:r>
-              <w:t xml:space="preserve">Log out </w:t>
-            </w:r>
-            <w:r>
-              <w:t>(go to login form)</w:t>
-            </w:r>
-          </w:p>
-        </w:tc>
-      </w:tr>
-      <w:tr>
-        <w:trPr>
-          <w:trHeight w:val="174"/>
-        </w:trPr>
-        <w:tc>
-          <w:tcPr>
-            <w:tcW w:w="9373" w:type="dxa"/>
-          </w:tcPr>
-          <w:p>
-            <w:r>
-              <w:t>COLLABORATION</w:t>
-            </w:r>
-          </w:p>
-        </w:tc>
-      </w:tr>
-      <w:tr>
-        <w:trPr>
-          <w:trHeight w:val="529"/>
-        </w:trPr>
-        <w:tc>
-          <w:tcPr>
-            <w:tcW w:w="9373" w:type="dxa"/>
-          </w:tcPr>
-          <w:p>
-            <w:pPr>
-              <w:rPr>
-                <w:b/>
-              </w:rPr>
-            </w:pPr>
-            <w:r>
-              <w:rPr>
-                <w:b/>
-              </w:rPr>
-              <w:t>Dashboard class</w:t>
-            </w:r>
-          </w:p>
-          <w:p>
-            <w:pPr>
-              <w:rPr>
-                <w:b/>
-              </w:rPr>
-            </w:pPr>
-            <w:r>
-              <w:rPr>
-                <w:b/>
-              </w:rPr>
-              <w:t>Student class</w:t>
-            </w:r>
-          </w:p>
-        </w:tc>
-      </w:tr>
-    </w:tbl>
-    <w:p>
-      <w:pPr>
+        <w:drawing>
+          <wp:anchor distT="0" distB="0" distL="114300" distR="114300" simplePos="0" relativeHeight="251659264" behindDoc="0" locked="0" layoutInCell="1" allowOverlap="1" wp14:anchorId="71D95AD9" wp14:editId="3A7F3B4E">
+            <wp:simplePos x="0" y="0"/>
+            <wp:positionH relativeFrom="column">
+              <wp:posOffset>3264535</wp:posOffset>
+            </wp:positionH>
+            <wp:positionV relativeFrom="paragraph">
+              <wp:posOffset>-304800</wp:posOffset>
+            </wp:positionV>
+            <wp:extent cx="3108960" cy="1860550"/>
+            <wp:effectExtent l="0" t="0" r="0" b="6350"/>
+            <wp:wrapNone/>
+            <wp:docPr id="2" name="table"/>
+            <wp:cNvGraphicFramePr>
+              <a:graphicFrameLocks xmlns:a="http://schemas.openxmlformats.org/drawingml/2006/main" noChangeAspect="1"/>
+            </wp:cNvGraphicFramePr>
+            <a:graphic xmlns:a="http://schemas.openxmlformats.org/drawingml/2006/main">
+              <a:graphicData uri="http://schemas.openxmlformats.org/drawingml/2006/picture">
+                <pic:pic xmlns:pic="http://schemas.openxmlformats.org/drawingml/2006/picture">
+                  <pic:nvPicPr>
+                    <pic:cNvPr id="2" name="table"/>
+                    <pic:cNvPicPr>
+                      <a:picLocks noChangeAspect="1"/>
+                    </pic:cNvPicPr>
+                  </pic:nvPicPr>
+                  <pic:blipFill>
+                    <a:blip r:embed="rId5"/>
+                    <a:stretch>
+                      <a:fillRect/>
+                    </a:stretch>
+                  </pic:blipFill>
+                  <pic:spPr>
+                    <a:xfrm>
+                      <a:off x="0" y="0"/>
+                      <a:ext cx="3108960" cy="1860550"/>
+                    </a:xfrm>
+                    <a:prstGeom prst="rect">
+                      <a:avLst/>
+                    </a:prstGeom>
+                  </pic:spPr>
+                </pic:pic>
+              </a:graphicData>
+            </a:graphic>
+          </wp:anchor>
+        </w:drawing>
+      </w:r>
+      <w:r>
         <w:rPr>
-          <w:b/>
+          <w:noProof/>
         </w:rPr>
-      </w:pPr>
-    </w:p>
-    <w:p>
+        <w:drawing>
+          <wp:anchor distT="0" distB="0" distL="114300" distR="114300" simplePos="0" relativeHeight="251660288" behindDoc="0" locked="0" layoutInCell="1" allowOverlap="1" wp14:anchorId="17A548F7" wp14:editId="3AECFAEE">
+            <wp:simplePos x="0" y="0"/>
+            <wp:positionH relativeFrom="column">
+              <wp:posOffset>-369570</wp:posOffset>
+            </wp:positionH>
+            <wp:positionV relativeFrom="paragraph">
+              <wp:posOffset>-304800</wp:posOffset>
+            </wp:positionV>
+            <wp:extent cx="3108960" cy="1860550"/>
+            <wp:effectExtent l="0" t="0" r="0" b="6350"/>
+            <wp:wrapNone/>
+            <wp:docPr id="3" name="table"/>
+            <wp:cNvGraphicFramePr>
+              <a:graphicFrameLocks xmlns:a="http://schemas.openxmlformats.org/drawingml/2006/main" noChangeAspect="1"/>
+            </wp:cNvGraphicFramePr>
+            <a:graphic xmlns:a="http://schemas.openxmlformats.org/drawingml/2006/main">
+              <a:graphicData uri="http://schemas.openxmlformats.org/drawingml/2006/picture">
+                <pic:pic xmlns:pic="http://schemas.openxmlformats.org/drawingml/2006/picture">
+                  <pic:nvPicPr>
+                    <pic:cNvPr id="3" name="table"/>
+                    <pic:cNvPicPr>
+                      <a:picLocks noChangeAspect="1"/>
+                    </pic:cNvPicPr>
+                  </pic:nvPicPr>
+                  <pic:blipFill>
+                    <a:blip r:embed="rId6"/>
+                    <a:stretch>
+                      <a:fillRect/>
+                    </a:stretch>
+                  </pic:blipFill>
+                  <pic:spPr>
+                    <a:xfrm>
+                      <a:off x="0" y="0"/>
+                      <a:ext cx="3108960" cy="1860550"/>
+                    </a:xfrm>
+                    <a:prstGeom prst="rect">
+                      <a:avLst/>
+                    </a:prstGeom>
+                  </pic:spPr>
+                </pic:pic>
+              </a:graphicData>
+            </a:graphic>
+          </wp:anchor>
+        </w:drawing>
+      </w:r>
       <w:r>
-        <w:t>(GUI) edit buttons in a container</w:t>
+        <w:rPr>
+          <w:noProof/>
+        </w:rPr>
+        <w:drawing>
+          <wp:anchor distT="0" distB="0" distL="114300" distR="114300" simplePos="0" relativeHeight="251661312" behindDoc="0" locked="0" layoutInCell="1" allowOverlap="1" wp14:anchorId="417249E0" wp14:editId="5888EAD1">
+            <wp:simplePos x="0" y="0"/>
+            <wp:positionH relativeFrom="column">
+              <wp:posOffset>-381000</wp:posOffset>
+            </wp:positionH>
+            <wp:positionV relativeFrom="paragraph">
+              <wp:posOffset>1738630</wp:posOffset>
+            </wp:positionV>
+            <wp:extent cx="3108960" cy="2708275"/>
+            <wp:effectExtent l="0" t="0" r="0" b="0"/>
+            <wp:wrapNone/>
+            <wp:docPr id="4" name="table"/>
+            <wp:cNvGraphicFramePr>
+              <a:graphicFrameLocks xmlns:a="http://schemas.openxmlformats.org/drawingml/2006/main" noChangeAspect="1"/>
+            </wp:cNvGraphicFramePr>
+            <a:graphic xmlns:a="http://schemas.openxmlformats.org/drawingml/2006/main">
+              <a:graphicData uri="http://schemas.openxmlformats.org/drawingml/2006/picture">
+                <pic:pic xmlns:pic="http://schemas.openxmlformats.org/drawingml/2006/picture">
+                  <pic:nvPicPr>
+                    <pic:cNvPr id="4" name="table"/>
+                    <pic:cNvPicPr>
+                      <a:picLocks noChangeAspect="1"/>
+                    </pic:cNvPicPr>
+                  </pic:nvPicPr>
+                  <pic:blipFill>
+                    <a:blip r:embed="rId7"/>
+                    <a:stretch>
+                      <a:fillRect/>
+                    </a:stretch>
+                  </pic:blipFill>
+                  <pic:spPr>
+                    <a:xfrm>
+                      <a:off x="0" y="0"/>
+                      <a:ext cx="3108960" cy="2708275"/>
+                    </a:xfrm>
+                    <a:prstGeom prst="rect">
+                      <a:avLst/>
+                    </a:prstGeom>
+                  </pic:spPr>
+                </pic:pic>
+              </a:graphicData>
+            </a:graphic>
+          </wp:anchor>
+        </w:drawing>
       </w:r>
-    </w:p>
-    <w:p>
-      <w:pPr>
+      <w:r>
         <w:rPr>
-          <w:b/>
+          <w:noProof/>
         </w:rPr>
-      </w:pPr>
+        <w:drawing>
+          <wp:anchor distT="0" distB="0" distL="114300" distR="114300" simplePos="0" relativeHeight="251662336" behindDoc="0" locked="0" layoutInCell="1" allowOverlap="1" wp14:anchorId="62113255" wp14:editId="48C4D027">
+            <wp:simplePos x="0" y="0"/>
+            <wp:positionH relativeFrom="column">
+              <wp:posOffset>3270250</wp:posOffset>
+            </wp:positionH>
+            <wp:positionV relativeFrom="paragraph">
+              <wp:posOffset>1728470</wp:posOffset>
+            </wp:positionV>
+            <wp:extent cx="3108960" cy="3067050"/>
+            <wp:effectExtent l="0" t="0" r="0" b="0"/>
+            <wp:wrapNone/>
+            <wp:docPr id="5" name="table"/>
+            <wp:cNvGraphicFramePr>
+              <a:graphicFrameLocks xmlns:a="http://schemas.openxmlformats.org/drawingml/2006/main" noChangeAspect="1"/>
+            </wp:cNvGraphicFramePr>
+            <a:graphic xmlns:a="http://schemas.openxmlformats.org/drawingml/2006/main">
+              <a:graphicData uri="http://schemas.openxmlformats.org/drawingml/2006/picture">
+                <pic:pic xmlns:pic="http://schemas.openxmlformats.org/drawingml/2006/picture">
+                  <pic:nvPicPr>
+                    <pic:cNvPr id="5" name="table"/>
+                    <pic:cNvPicPr>
+                      <a:picLocks noChangeAspect="1"/>
+                    </pic:cNvPicPr>
+                  </pic:nvPicPr>
+                  <pic:blipFill>
+                    <a:blip r:embed="rId8"/>
+                    <a:stretch>
+                      <a:fillRect/>
+                    </a:stretch>
+                  </pic:blipFill>
+                  <pic:spPr>
+                    <a:xfrm>
+                      <a:off x="0" y="0"/>
+                      <a:ext cx="3108960" cy="3067050"/>
+                    </a:xfrm>
+                    <a:prstGeom prst="rect">
+                      <a:avLst/>
+                    </a:prstGeom>
+                  </pic:spPr>
+                </pic:pic>
+              </a:graphicData>
+            </a:graphic>
+          </wp:anchor>
+        </w:drawing>
+      </w:r>
     </w:p>
     <w:sectPr>
       <w:pgSz w:w="12240" w:h="15840"/>

</xml_diff>